<commit_message>
criado o primeiro projeto JSF
</commit_message>
<xml_diff>
--- a/Tópicos Especiais/Exercicios/Roteiro_Aula_JPA_03/JPA3.docx
+++ b/Tópicos Especiais/Exercicios/Roteiro_Aula_JPA_03/JPA3.docx
@@ -108,17 +108,17 @@
         </w:rPr>
         <w:t xml:space="preserve">Criar um </w:t>
       </w:r>
-      <w:r>
-        <w:rPr>
-          <w:rFonts w:ascii="Times New Roman" w:hAnsi="Times New Roman" w:cs="Times New Roman"/>
-          <w:lang w:val="en-US"/>
+      <w:proofErr w:type="spellStart"/>
+      <w:r>
+        <w:rPr>
+          <w:rFonts w:ascii="Times New Roman" w:hAnsi="Times New Roman" w:cs="Times New Roman"/>
         </w:rPr>
         <w:t>singleton</w:t>
       </w:r>
-      <w:r>
-        <w:rPr>
-          <w:rFonts w:ascii="Times New Roman" w:hAnsi="Times New Roman" w:cs="Times New Roman"/>
-          <w:lang w:val="en-US"/>
+      <w:proofErr w:type="spellEnd"/>
+      <w:r>
+        <w:rPr>
+          <w:rFonts w:ascii="Times New Roman" w:hAnsi="Times New Roman" w:cs="Times New Roman"/>
         </w:rPr>
         <w:t xml:space="preserve"> </w:t>
       </w:r>
@@ -400,12 +400,14 @@
         <w:jc w:val="both"/>
         <w:rPr>
           <w:rFonts w:ascii="Times New Roman" w:hAnsi="Times New Roman" w:cs="Times New Roman"/>
+          <w:lang w:val="en-US"/>
         </w:rPr>
       </w:pPr>
       <w:proofErr w:type="gramStart"/>
       <w:r>
         <w:rPr>
           <w:rFonts w:ascii="Times New Roman" w:hAnsi="Times New Roman" w:cs="Times New Roman"/>
+          <w:lang w:val="en-US"/>
         </w:rPr>
         <w:t>delete</w:t>
       </w:r>
@@ -413,44 +415,34 @@
       <w:r>
         <w:rPr>
           <w:rFonts w:ascii="Times New Roman" w:hAnsi="Times New Roman" w:cs="Times New Roman"/>
-        </w:rPr>
-        <w:t xml:space="preserve"> </w:t>
-      </w:r>
-      <w:proofErr w:type="spellStart"/>
-      <w:r>
-        <w:rPr>
-          <w:rFonts w:ascii="Times New Roman" w:hAnsi="Times New Roman" w:cs="Times New Roman"/>
-        </w:rPr>
-        <w:t>from</w:t>
-      </w:r>
-      <w:proofErr w:type="spellEnd"/>
-      <w:r>
-        <w:rPr>
-          <w:rFonts w:ascii="Times New Roman" w:hAnsi="Times New Roman" w:cs="Times New Roman"/>
-        </w:rPr>
-        <w:t xml:space="preserve"> Fabricante </w:t>
-      </w:r>
-      <w:proofErr w:type="spellStart"/>
-      <w:r>
-        <w:rPr>
-          <w:rFonts w:ascii="Times New Roman" w:hAnsi="Times New Roman" w:cs="Times New Roman"/>
-        </w:rPr>
-        <w:t>where</w:t>
-      </w:r>
-      <w:proofErr w:type="spellEnd"/>
-      <w:r>
-        <w:rPr>
-          <w:rFonts w:ascii="Times New Roman" w:hAnsi="Times New Roman" w:cs="Times New Roman"/>
-        </w:rPr>
-        <w:t xml:space="preserve"> id=?</w:t>
-      </w:r>
-    </w:p>
-    <w:p>
-      <w:pPr>
-        <w:spacing w:after="0"/>
-        <w:jc w:val="both"/>
-        <w:rPr>
-          <w:rFonts w:ascii="Times New Roman" w:hAnsi="Times New Roman" w:cs="Times New Roman"/>
+          <w:lang w:val="en-US"/>
+        </w:rPr>
+        <w:t xml:space="preserve"> from </w:t>
+      </w:r>
+      <w:proofErr w:type="spellStart"/>
+      <w:r>
+        <w:rPr>
+          <w:rFonts w:ascii="Times New Roman" w:hAnsi="Times New Roman" w:cs="Times New Roman"/>
+          <w:lang w:val="en-US"/>
+        </w:rPr>
+        <w:t>Fabricante</w:t>
+      </w:r>
+      <w:proofErr w:type="spellEnd"/>
+      <w:r>
+        <w:rPr>
+          <w:rFonts w:ascii="Times New Roman" w:hAnsi="Times New Roman" w:cs="Times New Roman"/>
+          <w:lang w:val="en-US"/>
+        </w:rPr>
+        <w:t xml:space="preserve"> where id=?</w:t>
+      </w:r>
+    </w:p>
+    <w:p>
+      <w:pPr>
+        <w:spacing w:after="0"/>
+        <w:jc w:val="both"/>
+        <w:rPr>
+          <w:rFonts w:ascii="Times New Roman" w:hAnsi="Times New Roman" w:cs="Times New Roman"/>
+          <w:lang w:val="en-US"/>
         </w:rPr>
       </w:pPr>
     </w:p>
@@ -773,6 +765,7 @@
         <w:jc w:val="both"/>
         <w:rPr>
           <w:rFonts w:ascii="Times New Roman" w:hAnsi="Times New Roman" w:cs="Times New Roman"/>
+          <w:lang w:val="en-US"/>
         </w:rPr>
       </w:pPr>
       <w:r>
@@ -827,30 +820,91 @@
         </w:rPr>
         <w:t xml:space="preserve"> </w:t>
       </w:r>
-      <w:r>
-        <w:rPr>
-          <w:rFonts w:ascii="Times New Roman" w:hAnsi="Times New Roman" w:cs="Times New Roman"/>
-        </w:rPr>
-        <w:t>Escreva-a aqui.</w:t>
-      </w:r>
-    </w:p>
-    <w:p>
-      <w:pPr>
-        <w:spacing w:after="0"/>
-        <w:jc w:val="both"/>
-        <w:rPr>
-          <w:rFonts w:ascii="Times New Roman" w:hAnsi="Times New Roman" w:cs="Times New Roman"/>
-        </w:rPr>
-      </w:pPr>
-      <w:r>
-        <w:rPr>
-          <w:rFonts w:ascii="Times New Roman" w:hAnsi="Times New Roman" w:cs="Times New Roman"/>
-        </w:rPr>
-        <w:t xml:space="preserve">FROM Fabricante f WHERE f.id &lt; :id </w:t>
-      </w:r>
-      <w:r>
-        <w:rPr>
-          <w:rFonts w:ascii="Times New Roman" w:hAnsi="Times New Roman" w:cs="Times New Roman"/>
+      <w:proofErr w:type="spellStart"/>
+      <w:r>
+        <w:rPr>
+          <w:rFonts w:ascii="Times New Roman" w:hAnsi="Times New Roman" w:cs="Times New Roman"/>
+          <w:lang w:val="en-US"/>
+        </w:rPr>
+        <w:t>Escreva</w:t>
+      </w:r>
+      <w:proofErr w:type="spellEnd"/>
+      <w:r>
+        <w:rPr>
+          <w:rFonts w:ascii="Times New Roman" w:hAnsi="Times New Roman" w:cs="Times New Roman"/>
+          <w:lang w:val="en-US"/>
+        </w:rPr>
+        <w:t xml:space="preserve">-a </w:t>
+      </w:r>
+      <w:proofErr w:type="spellStart"/>
+      <w:r>
+        <w:rPr>
+          <w:rFonts w:ascii="Times New Roman" w:hAnsi="Times New Roman" w:cs="Times New Roman"/>
+          <w:lang w:val="en-US"/>
+        </w:rPr>
+        <w:t>aqui</w:t>
+      </w:r>
+      <w:proofErr w:type="spellEnd"/>
+      <w:r>
+        <w:rPr>
+          <w:rFonts w:ascii="Times New Roman" w:hAnsi="Times New Roman" w:cs="Times New Roman"/>
+          <w:lang w:val="en-US"/>
+        </w:rPr>
+        <w:t>.</w:t>
+      </w:r>
+    </w:p>
+    <w:p>
+      <w:pPr>
+        <w:spacing w:after="0"/>
+        <w:jc w:val="both"/>
+        <w:rPr>
+          <w:rFonts w:ascii="Times New Roman" w:hAnsi="Times New Roman" w:cs="Times New Roman"/>
+          <w:lang w:val="en-US"/>
+        </w:rPr>
+      </w:pPr>
+      <w:r>
+        <w:rPr>
+          <w:rFonts w:ascii="Times New Roman" w:hAnsi="Times New Roman" w:cs="Times New Roman"/>
+          <w:lang w:val="en-US"/>
+        </w:rPr>
+        <w:t xml:space="preserve">FROM </w:t>
+      </w:r>
+      <w:proofErr w:type="spellStart"/>
+      <w:r>
+        <w:rPr>
+          <w:rFonts w:ascii="Times New Roman" w:hAnsi="Times New Roman" w:cs="Times New Roman"/>
+          <w:lang w:val="en-US"/>
+        </w:rPr>
+        <w:t>Fabricante</w:t>
+      </w:r>
+      <w:proofErr w:type="spellEnd"/>
+      <w:r>
+        <w:rPr>
+          <w:rFonts w:ascii="Times New Roman" w:hAnsi="Times New Roman" w:cs="Times New Roman"/>
+          <w:lang w:val="en-US"/>
+        </w:rPr>
+        <w:t xml:space="preserve"> f WHERE f.id </w:t>
+      </w:r>
+      <w:proofErr w:type="gramStart"/>
+      <w:r>
+        <w:rPr>
+          <w:rFonts w:ascii="Times New Roman" w:hAnsi="Times New Roman" w:cs="Times New Roman"/>
+          <w:lang w:val="en-US"/>
+        </w:rPr>
+        <w:t>&lt; :id</w:t>
+      </w:r>
+      <w:proofErr w:type="gramEnd"/>
+      <w:r>
+        <w:rPr>
+          <w:rFonts w:ascii="Times New Roman" w:hAnsi="Times New Roman" w:cs="Times New Roman"/>
+          <w:lang w:val="en-US"/>
+        </w:rPr>
+        <w:t xml:space="preserve"> </w:t>
+      </w:r>
+      <w:r>
+        <w:rPr>
+          <w:rFonts w:ascii="Times New Roman" w:hAnsi="Times New Roman" w:cs="Times New Roman"/>
+          <w:lang w:val="en-US"/>
         </w:rPr>
         <w:t>ORDER BY id</w:t>
       </w:r>
@@ -861,6 +915,7 @@
         <w:jc w:val="both"/>
         <w:rPr>
           <w:rFonts w:ascii="Times New Roman" w:hAnsi="Times New Roman" w:cs="Times New Roman"/>
+          <w:lang w:val="en-US"/>
         </w:rPr>
       </w:pPr>
     </w:p>
@@ -940,19 +995,7 @@
         <w:rPr>
           <w:rFonts w:ascii="Times New Roman" w:hAnsi="Times New Roman" w:cs="Times New Roman"/>
         </w:rPr>
-        <w:t>? Qual foi a JPQL</w:t>
-      </w:r>
-      <w:r>
-        <w:rPr>
-          <w:rFonts w:ascii="Times New Roman" w:hAnsi="Times New Roman" w:cs="Times New Roman"/>
-        </w:rPr>
-        <w:t xml:space="preserve"> </w:t>
-      </w:r>
-      <w:r>
-        <w:rPr>
-          <w:rFonts w:ascii="Times New Roman" w:hAnsi="Times New Roman" w:cs="Times New Roman"/>
-        </w:rPr>
-        <w:t>utilizada e qual foi o SQL gerado no console por cada um dos métodos</w:t>
+        <w:t>? Qual foi a JPQL utilizada e qual foi o SQL gerado no console por cada um dos métodos</w:t>
       </w:r>
       <w:r>
         <w:rPr>
@@ -1126,19 +1169,38 @@
         <w:jc w:val="both"/>
         <w:rPr>
           <w:rFonts w:ascii="Times New Roman" w:hAnsi="Times New Roman" w:cs="Times New Roman"/>
-        </w:rPr>
-      </w:pPr>
-      <w:r>
-        <w:rPr>
-          <w:rFonts w:ascii="Times New Roman" w:hAnsi="Times New Roman" w:cs="Times New Roman"/>
+          <w:lang w:val="en-US"/>
+        </w:rPr>
+      </w:pPr>
+      <w:r>
+        <w:rPr>
+          <w:rFonts w:ascii="Times New Roman" w:hAnsi="Times New Roman" w:cs="Times New Roman"/>
+          <w:lang w:val="en-US"/>
         </w:rPr>
         <w:lastRenderedPageBreak/>
-        <w:t xml:space="preserve">FROM Carro c WHERE </w:t>
-      </w:r>
-      <w:proofErr w:type="spellStart"/>
-      <w:r>
-        <w:rPr>
-          <w:rFonts w:ascii="Times New Roman" w:hAnsi="Times New Roman" w:cs="Times New Roman"/>
+        <w:t xml:space="preserve">FROM </w:t>
+      </w:r>
+      <w:proofErr w:type="spellStart"/>
+      <w:r>
+        <w:rPr>
+          <w:rFonts w:ascii="Times New Roman" w:hAnsi="Times New Roman" w:cs="Times New Roman"/>
+          <w:lang w:val="en-US"/>
+        </w:rPr>
+        <w:t>Carro</w:t>
+      </w:r>
+      <w:proofErr w:type="spellEnd"/>
+      <w:r>
+        <w:rPr>
+          <w:rFonts w:ascii="Times New Roman" w:hAnsi="Times New Roman" w:cs="Times New Roman"/>
+          <w:lang w:val="en-US"/>
+        </w:rPr>
+        <w:t xml:space="preserve"> c WHERE </w:t>
+      </w:r>
+      <w:proofErr w:type="spellStart"/>
+      <w:r>
+        <w:rPr>
+          <w:rFonts w:ascii="Times New Roman" w:hAnsi="Times New Roman" w:cs="Times New Roman"/>
+          <w:lang w:val="en-US"/>
         </w:rPr>
         <w:t>c.placa</w:t>
       </w:r>
@@ -1146,23 +1208,42 @@
       <w:r>
         <w:rPr>
           <w:rFonts w:ascii="Times New Roman" w:hAnsi="Times New Roman" w:cs="Times New Roman"/>
-        </w:rPr>
-        <w:t xml:space="preserve"> LIKE :placa</w:t>
-      </w:r>
-    </w:p>
-    <w:p>
-      <w:pPr>
-        <w:spacing w:after="0"/>
-        <w:jc w:val="both"/>
-        <w:rPr>
-          <w:rFonts w:ascii="Times New Roman" w:hAnsi="Times New Roman" w:cs="Times New Roman"/>
-        </w:rPr>
-      </w:pPr>
-      <w:proofErr w:type="spellStart"/>
+          <w:lang w:val="en-US"/>
+        </w:rPr>
+        <w:t xml:space="preserve"> </w:t>
+      </w:r>
       <w:proofErr w:type="gramStart"/>
       <w:r>
         <w:rPr>
           <w:rFonts w:ascii="Times New Roman" w:hAnsi="Times New Roman" w:cs="Times New Roman"/>
+          <w:lang w:val="en-US"/>
+        </w:rPr>
+        <w:t>LIKE :</w:t>
+      </w:r>
+      <w:proofErr w:type="spellStart"/>
+      <w:r>
+        <w:rPr>
+          <w:rFonts w:ascii="Times New Roman" w:hAnsi="Times New Roman" w:cs="Times New Roman"/>
+          <w:lang w:val="en-US"/>
+        </w:rPr>
+        <w:t>placa</w:t>
+      </w:r>
+      <w:proofErr w:type="spellEnd"/>
+      <w:proofErr w:type="gramEnd"/>
+    </w:p>
+    <w:p>
+      <w:pPr>
+        <w:spacing w:after="0"/>
+        <w:jc w:val="both"/>
+        <w:rPr>
+          <w:rFonts w:ascii="Times New Roman" w:hAnsi="Times New Roman" w:cs="Times New Roman"/>
+        </w:rPr>
+      </w:pPr>
+      <w:proofErr w:type="spellStart"/>
+      <w:proofErr w:type="gramStart"/>
+      <w:r>
+        <w:rPr>
+          <w:rFonts w:ascii="Times New Roman" w:hAnsi="Times New Roman" w:cs="Times New Roman"/>
         </w:rPr>
         <w:t>select</w:t>
       </w:r>
@@ -1247,18 +1328,37 @@
         <w:jc w:val="both"/>
         <w:rPr>
           <w:rFonts w:ascii="Times New Roman" w:hAnsi="Times New Roman" w:cs="Times New Roman"/>
-        </w:rPr>
-      </w:pPr>
-      <w:r>
-        <w:rPr>
-          <w:rFonts w:ascii="Times New Roman" w:hAnsi="Times New Roman" w:cs="Times New Roman"/>
-        </w:rPr>
-        <w:t xml:space="preserve">FROM Carro c WHERE </w:t>
-      </w:r>
-      <w:proofErr w:type="spellStart"/>
-      <w:r>
-        <w:rPr>
-          <w:rFonts w:ascii="Times New Roman" w:hAnsi="Times New Roman" w:cs="Times New Roman"/>
+          <w:lang w:val="en-US"/>
+        </w:rPr>
+      </w:pPr>
+      <w:r>
+        <w:rPr>
+          <w:rFonts w:ascii="Times New Roman" w:hAnsi="Times New Roman" w:cs="Times New Roman"/>
+          <w:lang w:val="en-US"/>
+        </w:rPr>
+        <w:t xml:space="preserve">FROM </w:t>
+      </w:r>
+      <w:proofErr w:type="spellStart"/>
+      <w:r>
+        <w:rPr>
+          <w:rFonts w:ascii="Times New Roman" w:hAnsi="Times New Roman" w:cs="Times New Roman"/>
+          <w:lang w:val="en-US"/>
+        </w:rPr>
+        <w:t>Carro</w:t>
+      </w:r>
+      <w:proofErr w:type="spellEnd"/>
+      <w:r>
+        <w:rPr>
+          <w:rFonts w:ascii="Times New Roman" w:hAnsi="Times New Roman" w:cs="Times New Roman"/>
+          <w:lang w:val="en-US"/>
+        </w:rPr>
+        <w:t xml:space="preserve"> c WHERE </w:t>
+      </w:r>
+      <w:proofErr w:type="spellStart"/>
+      <w:r>
+        <w:rPr>
+          <w:rFonts w:ascii="Times New Roman" w:hAnsi="Times New Roman" w:cs="Times New Roman"/>
+          <w:lang w:val="en-US"/>
         </w:rPr>
         <w:t>c.cor</w:t>
       </w:r>
@@ -1266,9 +1366,28 @@
       <w:r>
         <w:rPr>
           <w:rFonts w:ascii="Times New Roman" w:hAnsi="Times New Roman" w:cs="Times New Roman"/>
-        </w:rPr>
-        <w:t xml:space="preserve"> = :cor</w:t>
-      </w:r>
+          <w:lang w:val="en-US"/>
+        </w:rPr>
+        <w:t xml:space="preserve"> </w:t>
+      </w:r>
+      <w:proofErr w:type="gramStart"/>
+      <w:r>
+        <w:rPr>
+          <w:rFonts w:ascii="Times New Roman" w:hAnsi="Times New Roman" w:cs="Times New Roman"/>
+          <w:lang w:val="en-US"/>
+        </w:rPr>
+        <w:t>= :</w:t>
+      </w:r>
+      <w:proofErr w:type="spellStart"/>
+      <w:r>
+        <w:rPr>
+          <w:rFonts w:ascii="Times New Roman" w:hAnsi="Times New Roman" w:cs="Times New Roman"/>
+          <w:lang w:val="en-US"/>
+        </w:rPr>
+        <w:t>cor</w:t>
+      </w:r>
+      <w:proofErr w:type="spellEnd"/>
+      <w:proofErr w:type="gramEnd"/>
     </w:p>
     <w:p>
       <w:pPr>
@@ -1505,6 +1624,12 @@
           <w:rFonts w:ascii="Times New Roman" w:hAnsi="Times New Roman" w:cs="Times New Roman"/>
         </w:rPr>
       </w:pPr>
+      <w:r>
+        <w:rPr>
+          <w:rFonts w:ascii="Times New Roman" w:hAnsi="Times New Roman" w:cs="Times New Roman"/>
+        </w:rPr>
+        <w:t>Nos caminhos</w:t>
+      </w:r>
     </w:p>
     <w:p>
       <w:pPr>
@@ -1517,19 +1642,25 @@
           <w:rFonts w:ascii="Times New Roman" w:hAnsi="Times New Roman" w:cs="Times New Roman"/>
         </w:rPr>
       </w:pPr>
-      <w:r>
-        <w:rPr>
-          <w:rFonts w:ascii="Times New Roman" w:hAnsi="Times New Roman" w:cs="Times New Roman"/>
-        </w:rPr>
-        <w:t>III. Nos exem</w:t>
-      </w:r>
       <w:bookmarkStart w:id="0" w:name="_GoBack"/>
       <w:bookmarkEnd w:id="0"/>
-      <w:r>
-        <w:rPr>
-          <w:rFonts w:ascii="Times New Roman" w:hAnsi="Times New Roman" w:cs="Times New Roman"/>
-        </w:rPr>
-        <w:t>plos que vimos, a JPQL retorna listas de entidades mapeadas ou resultados simples</w:t>
+    </w:p>
+    <w:p>
+      <w:pPr>
+        <w:autoSpaceDE w:val="0"/>
+        <w:autoSpaceDN w:val="0"/>
+        <w:adjustRightInd w:val="0"/>
+        <w:spacing w:after="0" w:line="240" w:lineRule="auto"/>
+        <w:jc w:val="both"/>
+        <w:rPr>
+          <w:rFonts w:ascii="Times New Roman" w:hAnsi="Times New Roman" w:cs="Times New Roman"/>
+        </w:rPr>
+      </w:pPr>
+      <w:r>
+        <w:rPr>
+          <w:rFonts w:ascii="Times New Roman" w:hAnsi="Times New Roman" w:cs="Times New Roman"/>
+        </w:rPr>
+        <w:t>III. Nos exemplos que vimos, a JPQL retorna listas de entidades mapeadas ou resultados simples</w:t>
       </w:r>
       <w:r>
         <w:rPr>

</xml_diff>